<commit_message>
not sure why this file needed to be committed again
</commit_message>
<xml_diff>
--- a/doc/20220504 Degree Completion Roadmap for Students.docx
+++ b/doc/20220504 Degree Completion Roadmap for Students.docx
@@ -320,7 +320,33 @@
           <w:szCs w:val="32"/>
           <w:lang w:eastAsia="en-AU"/>
         </w:rPr>
-        <w:t>Specification of client requirements (e.g. in terms of software deliverables, functionality)</w:t>
+        <w:t>Specification of client requirements (</w:t>
+      </w:r>
+      <w:proofErr w:type="gramStart"/>
+      <w:r>
+        <w:rPr>
+          <w:rFonts w:ascii="Segoe UI" w:eastAsia="Times New Roman" w:hAnsi="Segoe UI" w:cs="Segoe UI"/>
+          <w:b/>
+          <w:bCs/>
+          <w:color w:val="24292F"/>
+          <w:sz w:val="32"/>
+          <w:szCs w:val="32"/>
+          <w:lang w:eastAsia="en-AU"/>
+        </w:rPr>
+        <w:t>e.g.</w:t>
+      </w:r>
+      <w:proofErr w:type="gramEnd"/>
+      <w:r>
+        <w:rPr>
+          <w:rFonts w:ascii="Segoe UI" w:eastAsia="Times New Roman" w:hAnsi="Segoe UI" w:cs="Segoe UI"/>
+          <w:b/>
+          <w:bCs/>
+          <w:color w:val="24292F"/>
+          <w:sz w:val="32"/>
+          <w:szCs w:val="32"/>
+          <w:lang w:eastAsia="en-AU"/>
+        </w:rPr>
+        <w:t xml:space="preserve"> in terms of software deliverables, functionality)</w:t>
       </w:r>
     </w:p>
     <w:p>
@@ -700,7 +726,29 @@
           <w:szCs w:val="21"/>
           <w:lang w:eastAsia="en-AU"/>
         </w:rPr>
-        <w:t xml:space="preserve"> by UNE’s course handbook which is available on their website</w:t>
+        <w:t xml:space="preserve"> by </w:t>
+      </w:r>
+      <w:proofErr w:type="spellStart"/>
+      <w:r>
+        <w:rPr>
+          <w:rFonts w:ascii="Segoe UI" w:eastAsia="Times New Roman" w:hAnsi="Segoe UI" w:cs="Segoe UI"/>
+          <w:color w:val="24292F"/>
+          <w:sz w:val="21"/>
+          <w:szCs w:val="21"/>
+          <w:lang w:eastAsia="en-AU"/>
+        </w:rPr>
+        <w:t>UNE’s</w:t>
+      </w:r>
+      <w:proofErr w:type="spellEnd"/>
+      <w:r>
+        <w:rPr>
+          <w:rFonts w:ascii="Segoe UI" w:eastAsia="Times New Roman" w:hAnsi="Segoe UI" w:cs="Segoe UI"/>
+          <w:color w:val="24292F"/>
+          <w:sz w:val="21"/>
+          <w:szCs w:val="21"/>
+          <w:lang w:eastAsia="en-AU"/>
+        </w:rPr>
+        <w:t xml:space="preserve"> course handbook which is available on their website</w:t>
       </w:r>
       <w:r>
         <w:rPr>
@@ -731,7 +779,29 @@
             <w:szCs w:val="21"/>
             <w:lang w:eastAsia="en-AU"/>
           </w:rPr>
-          <w:t>https://handbook.une.edu.au/courses/</w:t>
+          <w:t>https://</w:t>
+        </w:r>
+        <w:proofErr w:type="spellStart"/>
+        <w:r>
+          <w:rPr>
+            <w:rStyle w:val="Hyperlink"/>
+            <w:rFonts w:ascii="Segoe UI" w:eastAsia="Times New Roman" w:hAnsi="Segoe UI" w:cs="Segoe UI"/>
+            <w:sz w:val="21"/>
+            <w:szCs w:val="21"/>
+            <w:lang w:eastAsia="en-AU"/>
+          </w:rPr>
+          <w:t>handbook.une.edu.au</w:t>
+        </w:r>
+        <w:proofErr w:type="spellEnd"/>
+        <w:r>
+          <w:rPr>
+            <w:rStyle w:val="Hyperlink"/>
+            <w:rFonts w:ascii="Segoe UI" w:eastAsia="Times New Roman" w:hAnsi="Segoe UI" w:cs="Segoe UI"/>
+            <w:sz w:val="21"/>
+            <w:szCs w:val="21"/>
+            <w:lang w:eastAsia="en-AU"/>
+          </w:rPr>
+          <w:t>/courses/</w:t>
         </w:r>
       </w:hyperlink>
     </w:p>
@@ -1855,8 +1925,20 @@
           <w:szCs w:val="21"/>
           <w:lang w:eastAsia="en-AU"/>
         </w:rPr>
-        <w:t>a rule set for the courses being evaluated in this prototype, that is, B.A</w:t>
-      </w:r>
+        <w:t xml:space="preserve">a rule set for the courses being evaluated in this prototype, that is, </w:t>
+      </w:r>
+      <w:proofErr w:type="spellStart"/>
+      <w:r>
+        <w:rPr>
+          <w:rFonts w:ascii="Segoe UI" w:eastAsia="Times New Roman" w:hAnsi="Segoe UI" w:cs="Segoe UI"/>
+          <w:color w:val="24292F"/>
+          <w:sz w:val="21"/>
+          <w:szCs w:val="21"/>
+          <w:lang w:eastAsia="en-AU"/>
+        </w:rPr>
+        <w:t>B.A</w:t>
+      </w:r>
+      <w:proofErr w:type="spellEnd"/>
       <w:r>
         <w:rPr>
           <w:rFonts w:ascii="Segoe UI" w:eastAsia="Times New Roman" w:hAnsi="Segoe UI" w:cs="Segoe UI"/>
@@ -2528,7 +2610,75 @@
           <w:szCs w:val="21"/>
           <w:lang w:eastAsia="en-AU"/>
         </w:rPr>
-        <w:t>The prototype will concentrate on processing the B.Arts, B.Nursing and B.Comp degrees</w:t>
+        <w:t xml:space="preserve">The prototype will concentrate on processing the </w:t>
+      </w:r>
+      <w:proofErr w:type="spellStart"/>
+      <w:proofErr w:type="gramStart"/>
+      <w:r>
+        <w:rPr>
+          <w:rFonts w:ascii="Segoe UI" w:eastAsia="Times New Roman" w:hAnsi="Segoe UI" w:cs="Segoe UI"/>
+          <w:color w:val="24292F"/>
+          <w:sz w:val="21"/>
+          <w:szCs w:val="21"/>
+          <w:lang w:eastAsia="en-AU"/>
+        </w:rPr>
+        <w:t>B.Arts</w:t>
+      </w:r>
+      <w:proofErr w:type="spellEnd"/>
+      <w:proofErr w:type="gramEnd"/>
+      <w:r>
+        <w:rPr>
+          <w:rFonts w:ascii="Segoe UI" w:eastAsia="Times New Roman" w:hAnsi="Segoe UI" w:cs="Segoe UI"/>
+          <w:color w:val="24292F"/>
+          <w:sz w:val="21"/>
+          <w:szCs w:val="21"/>
+          <w:lang w:eastAsia="en-AU"/>
+        </w:rPr>
+        <w:t xml:space="preserve">, </w:t>
+      </w:r>
+      <w:proofErr w:type="spellStart"/>
+      <w:r>
+        <w:rPr>
+          <w:rFonts w:ascii="Segoe UI" w:eastAsia="Times New Roman" w:hAnsi="Segoe UI" w:cs="Segoe UI"/>
+          <w:color w:val="24292F"/>
+          <w:sz w:val="21"/>
+          <w:szCs w:val="21"/>
+          <w:lang w:eastAsia="en-AU"/>
+        </w:rPr>
+        <w:t>B.Nursing</w:t>
+      </w:r>
+      <w:proofErr w:type="spellEnd"/>
+      <w:r>
+        <w:rPr>
+          <w:rFonts w:ascii="Segoe UI" w:eastAsia="Times New Roman" w:hAnsi="Segoe UI" w:cs="Segoe UI"/>
+          <w:color w:val="24292F"/>
+          <w:sz w:val="21"/>
+          <w:szCs w:val="21"/>
+          <w:lang w:eastAsia="en-AU"/>
+        </w:rPr>
+        <w:t xml:space="preserve"> and </w:t>
+      </w:r>
+      <w:proofErr w:type="spellStart"/>
+      <w:r>
+        <w:rPr>
+          <w:rFonts w:ascii="Segoe UI" w:eastAsia="Times New Roman" w:hAnsi="Segoe UI" w:cs="Segoe UI"/>
+          <w:color w:val="24292F"/>
+          <w:sz w:val="21"/>
+          <w:szCs w:val="21"/>
+          <w:lang w:eastAsia="en-AU"/>
+        </w:rPr>
+        <w:t>B.Comp</w:t>
+      </w:r>
+      <w:proofErr w:type="spellEnd"/>
+      <w:r>
+        <w:rPr>
+          <w:rFonts w:ascii="Segoe UI" w:eastAsia="Times New Roman" w:hAnsi="Segoe UI" w:cs="Segoe UI"/>
+          <w:color w:val="24292F"/>
+          <w:sz w:val="21"/>
+          <w:szCs w:val="21"/>
+          <w:lang w:eastAsia="en-AU"/>
+        </w:rPr>
+        <w:t xml:space="preserve"> degrees</w:t>
       </w:r>
       <w:r>
         <w:rPr>
@@ -2648,27 +2798,7 @@
           <w:szCs w:val="21"/>
           <w:lang w:eastAsia="en-AU"/>
         </w:rPr>
-        <w:t>The r</w:t>
-      </w:r>
-      <w:r>
-        <w:rPr>
-          <w:rFonts w:ascii="Segoe UI" w:eastAsia="Times New Roman" w:hAnsi="Segoe UI" w:cs="Segoe UI"/>
-          <w:color w:val="24292F"/>
-          <w:sz w:val="21"/>
-          <w:szCs w:val="21"/>
-          <w:lang w:eastAsia="en-AU"/>
-        </w:rPr>
-        <w:t xml:space="preserve">oadmap of how to achieve completion of the degree </w:t>
-      </w:r>
-      <w:r>
-        <w:rPr>
-          <w:rFonts w:ascii="Segoe UI" w:eastAsia="Times New Roman" w:hAnsi="Segoe UI" w:cs="Segoe UI"/>
-          <w:color w:val="24292F"/>
-          <w:sz w:val="21"/>
-          <w:szCs w:val="21"/>
-          <w:lang w:eastAsia="en-AU"/>
-        </w:rPr>
-        <w:t>will be time dependent.</w:t>
+        <w:t>The roadmap of how to achieve completion of the degree will be time dependent.</w:t>
       </w:r>
       <w:r>
         <w:rPr>
@@ -2884,17 +3014,29 @@
           <w:szCs w:val="21"/>
           <w:lang w:eastAsia="en-AU"/>
         </w:rPr>
-        <w:t>The web-site should be visually appealing and easy to use</w:t>
-      </w:r>
-      <w:r>
-        <w:rPr>
-          <w:rFonts w:ascii="Segoe UI" w:eastAsia="Times New Roman" w:hAnsi="Segoe UI" w:cs="Segoe UI"/>
-          <w:color w:val="24292F"/>
-          <w:sz w:val="21"/>
-          <w:szCs w:val="21"/>
-          <w:lang w:eastAsia="en-AU"/>
-        </w:rPr>
-        <w:t>.</w:t>
+        <w:t xml:space="preserve">The </w:t>
+      </w:r>
+      <w:proofErr w:type="gramStart"/>
+      <w:r>
+        <w:rPr>
+          <w:rFonts w:ascii="Segoe UI" w:eastAsia="Times New Roman" w:hAnsi="Segoe UI" w:cs="Segoe UI"/>
+          <w:color w:val="24292F"/>
+          <w:sz w:val="21"/>
+          <w:szCs w:val="21"/>
+          <w:lang w:eastAsia="en-AU"/>
+        </w:rPr>
+        <w:t>web-site</w:t>
+      </w:r>
+      <w:proofErr w:type="gramEnd"/>
+      <w:r>
+        <w:rPr>
+          <w:rFonts w:ascii="Segoe UI" w:eastAsia="Times New Roman" w:hAnsi="Segoe UI" w:cs="Segoe UI"/>
+          <w:color w:val="24292F"/>
+          <w:sz w:val="21"/>
+          <w:szCs w:val="21"/>
+          <w:lang w:eastAsia="en-AU"/>
+        </w:rPr>
+        <w:t xml:space="preserve"> should be visually appealing and easy to use.</w:t>
       </w:r>
     </w:p>
     <w:p>
@@ -3023,77 +3165,7 @@
           <w:szCs w:val="21"/>
           <w:lang w:eastAsia="en-AU"/>
         </w:rPr>
-        <w:t>The system</w:t>
-      </w:r>
-      <w:r>
-        <w:rPr>
-          <w:rFonts w:ascii="Segoe UI" w:eastAsia="Times New Roman" w:hAnsi="Segoe UI" w:cs="Segoe UI"/>
-          <w:color w:val="24292F"/>
-          <w:sz w:val="21"/>
-          <w:szCs w:val="21"/>
-          <w:lang w:eastAsia="en-AU"/>
-        </w:rPr>
-        <w:t xml:space="preserve"> will </w:t>
-      </w:r>
-      <w:r>
-        <w:rPr>
-          <w:rFonts w:ascii="Segoe UI" w:eastAsia="Times New Roman" w:hAnsi="Segoe UI" w:cs="Segoe UI"/>
-          <w:color w:val="24292F"/>
-          <w:sz w:val="21"/>
-          <w:szCs w:val="21"/>
-          <w:lang w:eastAsia="en-AU"/>
-        </w:rPr>
-        <w:t>be</w:t>
-      </w:r>
-      <w:r>
-        <w:rPr>
-          <w:rFonts w:ascii="Segoe UI" w:eastAsia="Times New Roman" w:hAnsi="Segoe UI" w:cs="Segoe UI"/>
-          <w:color w:val="24292F"/>
-          <w:sz w:val="21"/>
-          <w:szCs w:val="21"/>
-          <w:lang w:eastAsia="en-AU"/>
-        </w:rPr>
-        <w:t xml:space="preserve"> test</w:t>
-      </w:r>
-      <w:r>
-        <w:rPr>
-          <w:rFonts w:ascii="Segoe UI" w:eastAsia="Times New Roman" w:hAnsi="Segoe UI" w:cs="Segoe UI"/>
-          <w:color w:val="24292F"/>
-          <w:sz w:val="21"/>
-          <w:szCs w:val="21"/>
-          <w:lang w:eastAsia="en-AU"/>
-        </w:rPr>
-        <w:t>ed</w:t>
-      </w:r>
-      <w:r>
-        <w:rPr>
-          <w:rFonts w:ascii="Segoe UI" w:eastAsia="Times New Roman" w:hAnsi="Segoe UI" w:cs="Segoe UI"/>
-          <w:color w:val="24292F"/>
-          <w:sz w:val="21"/>
-          <w:szCs w:val="21"/>
-          <w:lang w:eastAsia="en-AU"/>
-        </w:rPr>
-        <w:t xml:space="preserve"> against invalid data to ensure the platform picks up</w:t>
-      </w:r>
-      <w:r>
-        <w:rPr>
-          <w:rFonts w:ascii="Segoe UI" w:eastAsia="Times New Roman" w:hAnsi="Segoe UI" w:cs="Segoe UI"/>
-          <w:color w:val="24292F"/>
-          <w:sz w:val="21"/>
-          <w:szCs w:val="21"/>
-          <w:lang w:eastAsia="en-AU"/>
-        </w:rPr>
-        <w:t xml:space="preserve"> any</w:t>
-      </w:r>
-      <w:r>
-        <w:rPr>
-          <w:rFonts w:ascii="Segoe UI" w:eastAsia="Times New Roman" w:hAnsi="Segoe UI" w:cs="Segoe UI"/>
-          <w:color w:val="24292F"/>
-          <w:sz w:val="21"/>
-          <w:szCs w:val="21"/>
-          <w:lang w:eastAsia="en-AU"/>
-        </w:rPr>
-        <w:t xml:space="preserve"> </w:t>
+        <w:t xml:space="preserve">The system will be tested against invalid data to ensure the platform picks up any </w:t>
       </w:r>
       <w:r>
         <w:rPr>
@@ -3496,7 +3568,29 @@
           <w:szCs w:val="21"/>
           <w:lang w:eastAsia="en-AU"/>
         </w:rPr>
-        <w:t xml:space="preserve">However, as the client’s main focus is to see a working prototype, we </w:t>
+        <w:t xml:space="preserve">However, as the client’s </w:t>
+      </w:r>
+      <w:proofErr w:type="gramStart"/>
+      <w:r>
+        <w:rPr>
+          <w:rFonts w:ascii="Segoe UI" w:eastAsia="Times New Roman" w:hAnsi="Segoe UI" w:cs="Segoe UI"/>
+          <w:color w:val="24292F"/>
+          <w:sz w:val="21"/>
+          <w:szCs w:val="21"/>
+          <w:lang w:eastAsia="en-AU"/>
+        </w:rPr>
+        <w:t>main focus</w:t>
+      </w:r>
+      <w:proofErr w:type="gramEnd"/>
+      <w:r>
+        <w:rPr>
+          <w:rFonts w:ascii="Segoe UI" w:eastAsia="Times New Roman" w:hAnsi="Segoe UI" w:cs="Segoe UI"/>
+          <w:color w:val="24292F"/>
+          <w:sz w:val="21"/>
+          <w:szCs w:val="21"/>
+          <w:lang w:eastAsia="en-AU"/>
+        </w:rPr>
+        <w:t xml:space="preserve"> is to see a working prototype, we </w:t>
       </w:r>
       <w:r>
         <w:rPr>
@@ -3764,7 +3858,29 @@
           <w:szCs w:val="21"/>
           <w:lang w:eastAsia="en-AU"/>
         </w:rPr>
-        <w:t xml:space="preserve"> with the client, we are able to simulate the data </w:t>
+        <w:t xml:space="preserve"> with the client, we </w:t>
+      </w:r>
+      <w:proofErr w:type="gramStart"/>
+      <w:r>
+        <w:rPr>
+          <w:rFonts w:ascii="Segoe UI" w:eastAsia="Times New Roman" w:hAnsi="Segoe UI" w:cs="Segoe UI"/>
+          <w:color w:val="24292F"/>
+          <w:sz w:val="21"/>
+          <w:szCs w:val="21"/>
+          <w:lang w:eastAsia="en-AU"/>
+        </w:rPr>
+        <w:t>are able to</w:t>
+      </w:r>
+      <w:proofErr w:type="gramEnd"/>
+      <w:r>
+        <w:rPr>
+          <w:rFonts w:ascii="Segoe UI" w:eastAsia="Times New Roman" w:hAnsi="Segoe UI" w:cs="Segoe UI"/>
+          <w:color w:val="24292F"/>
+          <w:sz w:val="21"/>
+          <w:szCs w:val="21"/>
+          <w:lang w:eastAsia="en-AU"/>
+        </w:rPr>
+        <w:t xml:space="preserve"> simulate the data </w:t>
       </w:r>
       <w:r>
         <w:rPr>
@@ -3859,7 +3975,29 @@
           <w:szCs w:val="21"/>
           <w:lang w:eastAsia="en-AU"/>
         </w:rPr>
-        <w:t xml:space="preserve">This project should be achievable using Open Source software solutions and </w:t>
+        <w:t xml:space="preserve">This project should be achievable using </w:t>
+      </w:r>
+      <w:proofErr w:type="gramStart"/>
+      <w:r>
+        <w:rPr>
+          <w:rFonts w:ascii="Segoe UI" w:eastAsia="Times New Roman" w:hAnsi="Segoe UI" w:cs="Segoe UI"/>
+          <w:color w:val="24292F"/>
+          <w:sz w:val="21"/>
+          <w:szCs w:val="21"/>
+          <w:lang w:eastAsia="en-AU"/>
+        </w:rPr>
+        <w:t>Open Source</w:t>
+      </w:r>
+      <w:proofErr w:type="gramEnd"/>
+      <w:r>
+        <w:rPr>
+          <w:rFonts w:ascii="Segoe UI" w:eastAsia="Times New Roman" w:hAnsi="Segoe UI" w:cs="Segoe UI"/>
+          <w:color w:val="24292F"/>
+          <w:sz w:val="21"/>
+          <w:szCs w:val="21"/>
+          <w:lang w:eastAsia="en-AU"/>
+        </w:rPr>
+        <w:t xml:space="preserve"> software solutions and </w:t>
       </w:r>
       <w:r>
         <w:rPr>
@@ -3895,7 +4033,29 @@
           <w:szCs w:val="21"/>
           <w:lang w:eastAsia="en-AU"/>
         </w:rPr>
-        <w:t>Communication via UNE’s internal email system, Slack, Zoom and Teams as required.</w:t>
+        <w:t xml:space="preserve">Communication via </w:t>
+      </w:r>
+      <w:proofErr w:type="spellStart"/>
+      <w:r>
+        <w:rPr>
+          <w:rFonts w:ascii="Segoe UI" w:eastAsia="Times New Roman" w:hAnsi="Segoe UI" w:cs="Segoe UI"/>
+          <w:color w:val="24292F"/>
+          <w:sz w:val="21"/>
+          <w:szCs w:val="21"/>
+          <w:lang w:eastAsia="en-AU"/>
+        </w:rPr>
+        <w:t>UNE’s</w:t>
+      </w:r>
+      <w:proofErr w:type="spellEnd"/>
+      <w:r>
+        <w:rPr>
+          <w:rFonts w:ascii="Segoe UI" w:eastAsia="Times New Roman" w:hAnsi="Segoe UI" w:cs="Segoe UI"/>
+          <w:color w:val="24292F"/>
+          <w:sz w:val="21"/>
+          <w:szCs w:val="21"/>
+          <w:lang w:eastAsia="en-AU"/>
+        </w:rPr>
+        <w:t xml:space="preserve"> internal email system, Slack, Zoom and Teams as required.</w:t>
       </w:r>
     </w:p>
     <w:p>
@@ -3921,8 +4081,20 @@
           <w:szCs w:val="21"/>
           <w:lang w:eastAsia="en-AU"/>
         </w:rPr>
-        <w:t>Version control is via Github</w:t>
-      </w:r>
+        <w:t xml:space="preserve">Version control is via </w:t>
+      </w:r>
+      <w:proofErr w:type="spellStart"/>
+      <w:r>
+        <w:rPr>
+          <w:rFonts w:ascii="Segoe UI" w:eastAsia="Times New Roman" w:hAnsi="Segoe UI" w:cs="Segoe UI"/>
+          <w:color w:val="24292F"/>
+          <w:sz w:val="21"/>
+          <w:szCs w:val="21"/>
+          <w:lang w:eastAsia="en-AU"/>
+        </w:rPr>
+        <w:t>Github</w:t>
+      </w:r>
+      <w:proofErr w:type="spellEnd"/>
     </w:p>
     <w:p>
       <w:pPr>
@@ -4063,7 +4235,29 @@
           <w:szCs w:val="21"/>
           <w:lang w:eastAsia="en-AU"/>
         </w:rPr>
-        <w:t>. As mentioned the website will be hosted on Turing</w:t>
+        <w:t xml:space="preserve">. As </w:t>
+      </w:r>
+      <w:proofErr w:type="gramStart"/>
+      <w:r>
+        <w:rPr>
+          <w:rFonts w:ascii="Segoe UI" w:eastAsia="Times New Roman" w:hAnsi="Segoe UI" w:cs="Segoe UI"/>
+          <w:color w:val="24292F"/>
+          <w:sz w:val="21"/>
+          <w:szCs w:val="21"/>
+          <w:lang w:eastAsia="en-AU"/>
+        </w:rPr>
+        <w:t>mentioned</w:t>
+      </w:r>
+      <w:proofErr w:type="gramEnd"/>
+      <w:r>
+        <w:rPr>
+          <w:rFonts w:ascii="Segoe UI" w:eastAsia="Times New Roman" w:hAnsi="Segoe UI" w:cs="Segoe UI"/>
+          <w:color w:val="24292F"/>
+          <w:sz w:val="21"/>
+          <w:szCs w:val="21"/>
+          <w:lang w:eastAsia="en-AU"/>
+        </w:rPr>
+        <w:t xml:space="preserve"> the website will be hosted on Turing</w:t>
       </w:r>
       <w:r>
         <w:rPr>
@@ -4715,27 +4909,7 @@
           <w:szCs w:val="21"/>
           <w:lang w:eastAsia="en-AU"/>
         </w:rPr>
-        <w:t>A</w:t>
-      </w:r>
-      <w:r>
-        <w:rPr>
-          <w:rFonts w:ascii="Segoe UI" w:eastAsia="Times New Roman" w:hAnsi="Segoe UI" w:cs="Segoe UI"/>
-          <w:color w:val="24292F"/>
-          <w:sz w:val="21"/>
-          <w:szCs w:val="21"/>
-          <w:lang w:eastAsia="en-AU"/>
-        </w:rPr>
-        <w:t>vailability of group members</w:t>
-      </w:r>
-      <w:r>
-        <w:rPr>
-          <w:rFonts w:ascii="Segoe UI" w:eastAsia="Times New Roman" w:hAnsi="Segoe UI" w:cs="Segoe UI"/>
-          <w:color w:val="24292F"/>
-          <w:sz w:val="21"/>
-          <w:szCs w:val="21"/>
-          <w:lang w:eastAsia="en-AU"/>
-        </w:rPr>
-        <w:t xml:space="preserve"> and the client.</w:t>
+        <w:t>Availability of group members and the client.</w:t>
       </w:r>
     </w:p>
     <w:p>
@@ -5111,7 +5285,29 @@
           <w:lang w:eastAsia="en-AU"/>
         </w:rPr>
         <w:lastRenderedPageBreak/>
-        <w:t>Lack of understanding, or overlooking a</w:t>
+        <w:t xml:space="preserve">Lack of </w:t>
+      </w:r>
+      <w:proofErr w:type="gramStart"/>
+      <w:r>
+        <w:rPr>
+          <w:rFonts w:ascii="Segoe UI" w:eastAsia="Times New Roman" w:hAnsi="Segoe UI" w:cs="Segoe UI"/>
+          <w:color w:val="24292F"/>
+          <w:sz w:val="21"/>
+          <w:szCs w:val="21"/>
+          <w:lang w:eastAsia="en-AU"/>
+        </w:rPr>
+        <w:t>understanding, or</w:t>
+      </w:r>
+      <w:proofErr w:type="gramEnd"/>
+      <w:r>
+        <w:rPr>
+          <w:rFonts w:ascii="Segoe UI" w:eastAsia="Times New Roman" w:hAnsi="Segoe UI" w:cs="Segoe UI"/>
+          <w:color w:val="24292F"/>
+          <w:sz w:val="21"/>
+          <w:szCs w:val="21"/>
+          <w:lang w:eastAsia="en-AU"/>
+        </w:rPr>
+        <w:t xml:space="preserve"> overlooking a</w:t>
       </w:r>
       <w:r>
         <w:rPr>
@@ -5142,7 +5338,29 @@
           <w:szCs w:val="21"/>
           <w:lang w:eastAsia="en-AU"/>
         </w:rPr>
-        <w:t>As this is a prototype whether the concept is feasible we don’t foresee this as a major risk. If we are unable to process the simpler degrees it will provide the necess</w:t>
+        <w:t xml:space="preserve">As this is a prototype whether the concept is </w:t>
+      </w:r>
+      <w:proofErr w:type="gramStart"/>
+      <w:r>
+        <w:rPr>
+          <w:rFonts w:ascii="Segoe UI" w:eastAsia="Times New Roman" w:hAnsi="Segoe UI" w:cs="Segoe UI"/>
+          <w:color w:val="24292F"/>
+          <w:sz w:val="21"/>
+          <w:szCs w:val="21"/>
+          <w:lang w:eastAsia="en-AU"/>
+        </w:rPr>
+        <w:t>feasible</w:t>
+      </w:r>
+      <w:proofErr w:type="gramEnd"/>
+      <w:r>
+        <w:rPr>
+          <w:rFonts w:ascii="Segoe UI" w:eastAsia="Times New Roman" w:hAnsi="Segoe UI" w:cs="Segoe UI"/>
+          <w:color w:val="24292F"/>
+          <w:sz w:val="21"/>
+          <w:szCs w:val="21"/>
+          <w:lang w:eastAsia="en-AU"/>
+        </w:rPr>
+        <w:t xml:space="preserve"> we don’t foresee this as a major risk. If we are unable to process the simpler degrees it will provide the necess</w:t>
       </w:r>
       <w:r>
         <w:rPr>
@@ -5509,7 +5727,7 @@
       <w:lvlText w:val="%1."/>
       <w:lvlJc w:val="left"/>
       <w:pPr>
-        <w:ind w:left="720" w:hanging="360"/>
+        <w:ind w:left="1919" w:hanging="360"/>
       </w:pPr>
       <w:rPr>
         <w:rFonts w:hint="default"/>
@@ -5521,7 +5739,7 @@
       <w:lvlText w:val="%2."/>
       <w:lvlJc w:val="left"/>
       <w:pPr>
-        <w:ind w:left="1440" w:hanging="360"/>
+        <w:ind w:left="2639" w:hanging="360"/>
       </w:pPr>
     </w:lvl>
     <w:lvl w:ilvl="2" w:tplc="0C09001B">
@@ -5530,7 +5748,7 @@
       <w:lvlText w:val="%3."/>
       <w:lvlJc w:val="right"/>
       <w:pPr>
-        <w:ind w:left="2160" w:hanging="180"/>
+        <w:ind w:left="3359" w:hanging="180"/>
       </w:pPr>
     </w:lvl>
     <w:lvl w:ilvl="3" w:tplc="0C09000F" w:tentative="1">
@@ -5539,7 +5757,7 @@
       <w:lvlText w:val="%4."/>
       <w:lvlJc w:val="left"/>
       <w:pPr>
-        <w:ind w:left="2880" w:hanging="360"/>
+        <w:ind w:left="4079" w:hanging="360"/>
       </w:pPr>
     </w:lvl>
     <w:lvl w:ilvl="4" w:tplc="0C090019" w:tentative="1">
@@ -5548,7 +5766,7 @@
       <w:lvlText w:val="%5."/>
       <w:lvlJc w:val="left"/>
       <w:pPr>
-        <w:ind w:left="3600" w:hanging="360"/>
+        <w:ind w:left="4799" w:hanging="360"/>
       </w:pPr>
     </w:lvl>
     <w:lvl w:ilvl="5" w:tplc="0C09001B" w:tentative="1">
@@ -5557,7 +5775,7 @@
       <w:lvlText w:val="%6."/>
       <w:lvlJc w:val="right"/>
       <w:pPr>
-        <w:ind w:left="4320" w:hanging="180"/>
+        <w:ind w:left="5519" w:hanging="180"/>
       </w:pPr>
     </w:lvl>
     <w:lvl w:ilvl="6" w:tplc="0C09000F" w:tentative="1">
@@ -5566,7 +5784,7 @@
       <w:lvlText w:val="%7."/>
       <w:lvlJc w:val="left"/>
       <w:pPr>
-        <w:ind w:left="5040" w:hanging="360"/>
+        <w:ind w:left="6239" w:hanging="360"/>
       </w:pPr>
     </w:lvl>
     <w:lvl w:ilvl="7" w:tplc="0C090019" w:tentative="1">
@@ -5575,7 +5793,7 @@
       <w:lvlText w:val="%8."/>
       <w:lvlJc w:val="left"/>
       <w:pPr>
-        <w:ind w:left="5760" w:hanging="360"/>
+        <w:ind w:left="6959" w:hanging="360"/>
       </w:pPr>
     </w:lvl>
     <w:lvl w:ilvl="8" w:tplc="0C09001B" w:tentative="1">
@@ -5584,7 +5802,7 @@
       <w:lvlText w:val="%9."/>
       <w:lvlJc w:val="right"/>
       <w:pPr>
-        <w:ind w:left="6480" w:hanging="180"/>
+        <w:ind w:left="7679" w:hanging="180"/>
       </w:pPr>
     </w:lvl>
   </w:abstractNum>

</xml_diff>